<commit_message>
sleep , timer , segement and memory added
</commit_message>
<xml_diff>
--- a/گزارش کار های انجام شده در پروژه کولر گازی.docx
+++ b/گزارش کار های انجام شده در پروژه کولر گازی.docx
@@ -33,7 +33,23 @@
           <w:rtl/>
           <w:lang w:bidi="fa-IR"/>
         </w:rPr>
-        <w:t xml:space="preserve">         24/10/1399</w:t>
+        <w:t xml:space="preserve">       2</w:t>
+      </w:r>
+      <w:r>
+        <w:rPr>
+          <w:rFonts w:hint="cs"/>
+          <w:rtl/>
+          <w:lang w:bidi="fa-IR"/>
+        </w:rPr>
+        <w:t>7</w:t>
+      </w:r>
+      <w:r>
+        <w:rPr>
+          <w:rFonts w:hint="cs"/>
+          <w:rtl/>
+          <w:lang w:bidi="fa-IR"/>
+        </w:rPr>
+        <w:t>/10/1399</w:t>
       </w:r>
     </w:p>
     <w:p>
@@ -702,7 +718,7 @@
       </w:tr>
       <w:tr>
         <w:trPr>
-          <w:trHeight w:val="20"/>
+          <w:trHeight w:val="512"/>
           <w:jc w:val="center"/>
         </w:trPr>
         <w:tc>
@@ -718,29 +734,6 @@
               <w:bidi/>
               <w:jc w:val="center"/>
               <w:rPr>
-                <w:sz w:val="36"/>
-                <w:szCs w:val="36"/>
-                <w:rtl/>
-                <w:lang w:bidi="fa-IR"/>
-              </w:rPr>
-            </w:pPr>
-            <w:r>
-              <w:rPr>
-                <w:sz w:val="36"/>
-                <w:szCs w:val="36"/>
-                <w:lang w:bidi="fa-IR"/>
-              </w:rPr>
-              <w:t>turbo</w:t>
-            </w:r>
-          </w:p>
-          <w:p>
-            <w:pPr>
-              <w:tabs>
-                <w:tab w:val="left" w:pos="8520"/>
-              </w:tabs>
-              <w:bidi/>
-              <w:jc w:val="center"/>
-              <w:rPr>
                 <w:b w:val="0"/>
                 <w:bCs w:val="0"/>
                 <w:sz w:val="36"/>
@@ -748,6 +741,22 @@
                 <w:lang w:bidi="fa-IR"/>
               </w:rPr>
             </w:pPr>
+            <w:r>
+              <w:rPr>
+                <w:sz w:val="36"/>
+                <w:szCs w:val="36"/>
+                <w:lang w:bidi="fa-IR"/>
+              </w:rPr>
+              <w:t>t</w:t>
+            </w:r>
+            <w:r>
+              <w:rPr>
+                <w:sz w:val="36"/>
+                <w:szCs w:val="36"/>
+                <w:lang w:bidi="fa-IR"/>
+              </w:rPr>
+              <w:t>urbo</w:t>
+            </w:r>
           </w:p>
         </w:tc>
         <w:tc>
@@ -763,6 +772,72 @@
               <w:jc w:val="center"/>
               <w:cnfStyle w:val="000000000000" w:firstRow="0" w:lastRow="0" w:firstColumn="0" w:lastColumn="0" w:oddVBand="0" w:evenVBand="0" w:oddHBand="0" w:evenHBand="0" w:firstRowFirstColumn="0" w:firstRowLastColumn="0" w:lastRowFirstColumn="0" w:lastRowLastColumn="0"/>
               <w:rPr>
+                <w:sz w:val="36"/>
+                <w:szCs w:val="36"/>
+                <w:rtl/>
+                <w:lang w:bidi="fa-IR"/>
+              </w:rPr>
+            </w:pPr>
+            <w:r>
+              <w:rPr>
+                <w:rFonts w:hint="cs"/>
+                <w:sz w:val="36"/>
+                <w:szCs w:val="36"/>
+                <w:rtl/>
+                <w:lang w:bidi="fa-IR"/>
+              </w:rPr>
+              <w:t>اتمام</w:t>
+            </w:r>
+          </w:p>
+        </w:tc>
+      </w:tr>
+      <w:tr>
+        <w:trPr>
+          <w:trHeight w:val="512"/>
+          <w:jc w:val="center"/>
+        </w:trPr>
+        <w:tc>
+          <w:tcPr>
+            <w:cnfStyle w:val="001000000000" w:firstRow="0" w:lastRow="0" w:firstColumn="1" w:lastColumn="0" w:oddVBand="0" w:evenVBand="0" w:oddHBand="0" w:evenHBand="0" w:firstRowFirstColumn="0" w:firstRowLastColumn="0" w:lastRowFirstColumn="0" w:lastRowLastColumn="0"/>
+            <w:tcW w:w="2789" w:type="dxa"/>
+          </w:tcPr>
+          <w:p>
+            <w:pPr>
+              <w:tabs>
+                <w:tab w:val="left" w:pos="8520"/>
+              </w:tabs>
+              <w:bidi/>
+              <w:jc w:val="center"/>
+              <w:rPr>
+                <w:sz w:val="36"/>
+                <w:szCs w:val="36"/>
+                <w:lang w:bidi="fa-IR"/>
+              </w:rPr>
+            </w:pPr>
+            <w:r>
+              <w:rPr>
+                <w:sz w:val="36"/>
+                <w:szCs w:val="36"/>
+                <w:lang w:bidi="fa-IR"/>
+              </w:rPr>
+              <w:t>memory</w:t>
+            </w:r>
+          </w:p>
+        </w:tc>
+        <w:tc>
+          <w:tcPr>
+            <w:tcW w:w="2789" w:type="dxa"/>
+          </w:tcPr>
+          <w:p>
+            <w:pPr>
+              <w:tabs>
+                <w:tab w:val="left" w:pos="8520"/>
+              </w:tabs>
+              <w:bidi/>
+              <w:jc w:val="center"/>
+              <w:cnfStyle w:val="000000000000" w:firstRow="0" w:lastRow="0" w:firstColumn="0" w:lastColumn="0" w:oddVBand="0" w:evenVBand="0" w:oddHBand="0" w:evenHBand="0" w:firstRowFirstColumn="0" w:firstRowLastColumn="0" w:lastRowFirstColumn="0" w:lastRowLastColumn="0"/>
+              <w:rPr>
+                <w:rFonts w:hint="cs"/>
                 <w:sz w:val="36"/>
                 <w:szCs w:val="36"/>
                 <w:rtl/>
@@ -800,38 +875,6 @@
               <w:bidi/>
               <w:jc w:val="center"/>
               <w:rPr>
-                <w:b w:val="0"/>
-                <w:bCs w:val="0"/>
-                <w:sz w:val="36"/>
-                <w:szCs w:val="36"/>
-                <w:lang w:bidi="fa-IR"/>
-              </w:rPr>
-            </w:pPr>
-          </w:p>
-          <w:p>
-            <w:pPr>
-              <w:tabs>
-                <w:tab w:val="left" w:pos="8520"/>
-              </w:tabs>
-              <w:bidi/>
-              <w:jc w:val="center"/>
-              <w:rPr>
-                <w:b w:val="0"/>
-                <w:bCs w:val="0"/>
-                <w:sz w:val="36"/>
-                <w:szCs w:val="36"/>
-                <w:lang w:bidi="fa-IR"/>
-              </w:rPr>
-            </w:pPr>
-          </w:p>
-          <w:p>
-            <w:pPr>
-              <w:tabs>
-                <w:tab w:val="left" w:pos="8520"/>
-              </w:tabs>
-              <w:bidi/>
-              <w:jc w:val="center"/>
-              <w:rPr>
                 <w:sz w:val="36"/>
                 <w:szCs w:val="36"/>
                 <w:lang w:bidi="fa-IR"/>
@@ -862,65 +905,20 @@
               <w:jc w:val="center"/>
               <w:cnfStyle w:val="000000000000" w:firstRow="0" w:lastRow="0" w:firstColumn="0" w:lastColumn="0" w:oddVBand="0" w:evenVBand="0" w:oddHBand="0" w:evenHBand="0" w:firstRowFirstColumn="0" w:firstRowLastColumn="0" w:lastRowFirstColumn="0" w:lastRowLastColumn="0"/>
               <w:rPr>
-                <w:rtl/>
-                <w:lang w:bidi="fa-IR"/>
-              </w:rPr>
-            </w:pPr>
-            <w:r>
-              <w:rPr>
-                <w:rFonts w:hint="cs"/>
-                <w:sz w:val="36"/>
-                <w:szCs w:val="36"/>
-                <w:rtl/>
-                <w:lang w:bidi="fa-IR"/>
-              </w:rPr>
-              <w:t xml:space="preserve">کار های اولیه </w:t>
-            </w:r>
-            <w:r>
-              <w:rPr>
-                <w:rFonts w:hint="cs"/>
-                <w:sz w:val="36"/>
-                <w:szCs w:val="36"/>
-                <w:rtl/>
-                <w:lang w:bidi="fa-IR"/>
-              </w:rPr>
-              <w:t xml:space="preserve">(نمایش دما ، </w:t>
-            </w:r>
-            <w:r>
-              <w:rPr>
-                <w:sz w:val="36"/>
-                <w:szCs w:val="36"/>
-                <w:lang w:bidi="fa-IR"/>
-              </w:rPr>
-              <w:t xml:space="preserve">led </w:t>
-            </w:r>
-            <w:r>
-              <w:rPr>
-                <w:rFonts w:hint="cs"/>
-                <w:sz w:val="36"/>
-                <w:szCs w:val="36"/>
-                <w:rtl/>
-                <w:lang w:bidi="fa-IR"/>
-              </w:rPr>
-              <w:t xml:space="preserve"> روشن و خاموش شدن با کلید </w:t>
-            </w:r>
-            <w:r>
-              <w:rPr>
-                <w:sz w:val="36"/>
-                <w:szCs w:val="36"/>
-                <w:lang w:bidi="fa-IR"/>
-              </w:rPr>
-              <w:t>lamp , off</w:t>
-            </w:r>
-            <w:r>
-              <w:rPr>
-                <w:rFonts w:hint="cs"/>
-                <w:sz w:val="36"/>
-                <w:szCs w:val="36"/>
-                <w:rtl/>
-                <w:lang w:bidi="fa-IR"/>
-              </w:rPr>
-              <w:t xml:space="preserve"> )</w:t>
+                <w:rFonts w:hint="cs"/>
+                <w:rtl/>
+                <w:lang w:bidi="fa-IR"/>
+              </w:rPr>
+            </w:pPr>
+            <w:r>
+              <w:rPr>
+                <w:rFonts w:hint="cs"/>
+                <w:sz w:val="36"/>
+                <w:szCs w:val="36"/>
+                <w:rtl/>
+                <w:lang w:bidi="fa-IR"/>
+              </w:rPr>
+              <w:t>اتمام</w:t>
             </w:r>
           </w:p>
         </w:tc>

</xml_diff>